<commit_message>
Connection between MLT and LS, LS dox dump
</commit_message>
<xml_diff>
--- a/LizardSquad/LizardSquad.docx
+++ b/LizardSquad/LizardSquad.docx
@@ -1,6 +1,6 @@
 
 <file path=word/document.xml><?xml version="1.0" encoding="utf-8"?>
-<w:document xmlns:wpc="http://schemas.microsoft.com/office/word/2010/wordprocessingCanvas" xmlns:cx="http://schemas.microsoft.com/office/drawing/2014/chartex" xmlns:cx1="http://schemas.microsoft.com/office/drawing/2015/9/8/chartex" xmlns:cx2="http://schemas.microsoft.com/office/drawing/2015/10/21/chartex" xmlns:cx3="http://schemas.microsoft.com/office/drawing/2016/5/9/chartex" xmlns:cx4="http://schemas.microsoft.com/office/drawing/2016/5/10/chartex" xmlns:cx5="http://schemas.microsoft.com/office/drawing/2016/5/11/chartex" xmlns:cx6="http://schemas.microsoft.com/office/drawing/2016/5/12/chartex" xmlns:cx7="http://schemas.microsoft.com/office/drawing/2016/5/13/chartex" xmlns:cx8="http://schemas.microsoft.com/office/drawing/2016/5/14/chartex" xmlns:mc="http://schemas.openxmlformats.org/markup-compatibility/2006" xmlns:aink="http://schemas.microsoft.com/office/drawing/2016/ink" xmlns:o="urn:schemas-microsoft-com:office:office" xmlns:r="http://schemas.openxmlformats.org/officeDocument/2006/relationships" xmlns:m="http://schemas.openxmlformats.org/officeDocument/2006/math" xmlns:v="urn:schemas-microsoft-com:vml" xmlns:wp14="http://schemas.microsoft.com/office/word/2010/wordprocessingDrawing" xmlns:wp="http://schemas.openxmlformats.org/drawingml/2006/wordprocessingDrawing" xmlns:w10="urn:schemas-microsoft-com:office:word" xmlns:w="http://schemas.openxmlformats.org/wordprocessingml/2006/main" xmlns:w14="http://schemas.microsoft.com/office/word/2010/wordml" xmlns:w15="http://schemas.microsoft.com/office/word/2012/wordml" xmlns:w16se="http://schemas.microsoft.com/office/word/2015/wordml/symex" xmlns:wpg="http://schemas.microsoft.com/office/word/2010/wordprocessingGroup" xmlns:wpi="http://schemas.microsoft.com/office/word/2010/wordprocessingInk" xmlns:wne="http://schemas.microsoft.com/office/word/2006/wordml" xmlns:wps="http://schemas.microsoft.com/office/word/2010/wordprocessingShape" mc:Ignorable="w14 w15 w16se wp14">
+<w:document xmlns:wpc="http://schemas.microsoft.com/office/word/2010/wordprocessingCanvas" xmlns:cx="http://schemas.microsoft.com/office/drawing/2014/chartex" xmlns:cx1="http://schemas.microsoft.com/office/drawing/2015/9/8/chartex" xmlns:cx2="http://schemas.microsoft.com/office/drawing/2015/10/21/chartex" xmlns:cx3="http://schemas.microsoft.com/office/drawing/2016/5/9/chartex" xmlns:cx4="http://schemas.microsoft.com/office/drawing/2016/5/10/chartex" xmlns:cx5="http://schemas.microsoft.com/office/drawing/2016/5/11/chartex" xmlns:cx6="http://schemas.microsoft.com/office/drawing/2016/5/12/chartex" xmlns:cx7="http://schemas.microsoft.com/office/drawing/2016/5/13/chartex" xmlns:cx8="http://schemas.microsoft.com/office/drawing/2016/5/14/chartex" xmlns:mc="http://schemas.openxmlformats.org/markup-compatibility/2006" xmlns:aink="http://schemas.microsoft.com/office/drawing/2016/ink" xmlns:am3d="http://schemas.microsoft.com/office/drawing/2017/model3d" xmlns:o="urn:schemas-microsoft-com:office:office" xmlns:r="http://schemas.openxmlformats.org/officeDocument/2006/relationships" xmlns:m="http://schemas.openxmlformats.org/officeDocument/2006/math" xmlns:v="urn:schemas-microsoft-com:vml" xmlns:wp14="http://schemas.microsoft.com/office/word/2010/wordprocessingDrawing" xmlns:wp="http://schemas.openxmlformats.org/drawingml/2006/wordprocessingDrawing" xmlns:w10="urn:schemas-microsoft-com:office:word" xmlns:w="http://schemas.openxmlformats.org/wordprocessingml/2006/main" xmlns:w14="http://schemas.microsoft.com/office/word/2010/wordml" xmlns:w15="http://schemas.microsoft.com/office/word/2012/wordml" xmlns:w16cid="http://schemas.microsoft.com/office/word/2016/wordml/cid" xmlns:w16se="http://schemas.microsoft.com/office/word/2015/wordml/symex" xmlns:wpg="http://schemas.microsoft.com/office/word/2010/wordprocessingGroup" xmlns:wpi="http://schemas.microsoft.com/office/word/2010/wordprocessingInk" xmlns:wne="http://schemas.microsoft.com/office/word/2006/wordml" xmlns:wps="http://schemas.microsoft.com/office/word/2010/wordprocessingShape" mc:Ignorable="w14 w15 w16se w16cid wp14">
   <w:body>
     <w:p>
       <w:pPr>
@@ -170,6 +170,44 @@
         </w:rPr>
         <w:t>Upon announcing their Christmas season attacks, another hacker group, “The Finest Squad”, surfaced, vowing to end the LS’s reign of terror. Surprisingly, the group succeeded, doxing most of the high profile membership of LS. The members were arrested, and a site was set up to honor the downfall of the prime membership.</w:t>
       </w:r>
+      <w:r>
+        <w:rPr>
+          <w:b/>
+        </w:rPr>
+        <w:t xml:space="preserve"> </w:t>
+      </w:r>
+    </w:p>
+    <w:p>
+      <w:pPr>
+        <w:rPr>
+          <w:b/>
+        </w:rPr>
+      </w:pPr>
+      <w:r>
+        <w:rPr>
+          <w:b/>
+        </w:rPr>
+        <w:t xml:space="preserve">According to a cached version of one of the Finest Squad’s leaks, Lizard Squad consisted of 14 members. This makes them a larger group than previous estimates, though the dox does not necessarily say what constitutes being a member. A few of the members have very little attached information. For example, MLT, a hacker known for his activities in Team Poison, is listed as a newly appointed hacker. There is almost no other information about MLT, and his address reads “somewhere in the UK”. </w:t>
+      </w:r>
+    </w:p>
+    <w:p>
+      <w:pPr>
+        <w:rPr>
+          <w:b/>
+        </w:rPr>
+      </w:pPr>
+      <w:r>
+        <w:rPr>
+          <w:b/>
+        </w:rPr>
+        <w:t xml:space="preserve">Other users in the cached dox have quite a bit more information attached, including names, addresses, IP’s, physical hardware used, </w:t>
+      </w:r>
+      <w:r>
+        <w:rPr>
+          <w:b/>
+        </w:rPr>
+        <w:t>Comcast accounts, pictures of relatives, and more. The individual that brought this dump to my attention admitted that the information was not all correct, however. The dump in question will be left in the link dump.</w:t>
+      </w:r>
     </w:p>
     <w:p>
       <w:pPr>
@@ -271,311 +309,346 @@
           <w:b/>
         </w:rPr>
       </w:pPr>
+      <w:r>
+        <w:rPr>
+          <w:b/>
+        </w:rPr>
+        <w:t>Targets:</w:t>
+      </w:r>
+    </w:p>
+    <w:p>
+      <w:pPr>
+        <w:pStyle w:val="ListParagraph"/>
+        <w:numPr>
+          <w:ilvl w:val="0"/>
+          <w:numId w:val="2"/>
+        </w:numPr>
+        <w:rPr>
+          <w:b/>
+        </w:rPr>
+      </w:pPr>
+      <w:r>
+        <w:rPr>
+          <w:b/>
+        </w:rPr>
+        <w:t>Gaming companies</w:t>
+      </w:r>
+    </w:p>
+    <w:p>
+      <w:pPr>
+        <w:pStyle w:val="ListParagraph"/>
+        <w:numPr>
+          <w:ilvl w:val="0"/>
+          <w:numId w:val="2"/>
+        </w:numPr>
+        <w:rPr>
+          <w:b/>
+        </w:rPr>
+      </w:pPr>
+      <w:r>
+        <w:rPr>
+          <w:b/>
+        </w:rPr>
+        <w:t>XBL</w:t>
+      </w:r>
+    </w:p>
+    <w:p>
+      <w:pPr>
+        <w:pStyle w:val="ListParagraph"/>
+        <w:numPr>
+          <w:ilvl w:val="0"/>
+          <w:numId w:val="2"/>
+        </w:numPr>
+        <w:rPr>
+          <w:b/>
+        </w:rPr>
+      </w:pPr>
+      <w:r>
+        <w:rPr>
+          <w:b/>
+        </w:rPr>
+        <w:t>PSN</w:t>
+      </w:r>
+    </w:p>
+    <w:p>
+      <w:pPr>
+        <w:pStyle w:val="ListParagraph"/>
+        <w:numPr>
+          <w:ilvl w:val="0"/>
+          <w:numId w:val="2"/>
+        </w:numPr>
+        <w:rPr>
+          <w:b/>
+        </w:rPr>
+      </w:pPr>
+      <w:r>
+        <w:rPr>
+          <w:b/>
+        </w:rPr>
+        <w:t>Other hacking groups</w:t>
+      </w:r>
+    </w:p>
+    <w:p>
+      <w:pPr>
+        <w:rPr>
+          <w:b/>
+        </w:rPr>
+      </w:pPr>
+    </w:p>
+    <w:p>
+      <w:pPr>
+        <w:rPr>
+          <w:b/>
+        </w:rPr>
+      </w:pPr>
+      <w:r>
+        <w:rPr>
+          <w:b/>
+        </w:rPr>
+        <w:t>Connections:</w:t>
+      </w:r>
+    </w:p>
+    <w:p>
+      <w:pPr>
+        <w:pStyle w:val="ListParagraph"/>
+        <w:numPr>
+          <w:ilvl w:val="0"/>
+          <w:numId w:val="1"/>
+        </w:numPr>
+        <w:rPr>
+          <w:b/>
+        </w:rPr>
+      </w:pPr>
+      <w:r>
+        <w:rPr>
+          <w:b/>
+        </w:rPr>
+        <w:t>Vinnie Omari (arrested – released)</w:t>
+      </w:r>
+    </w:p>
+    <w:p>
+      <w:pPr>
+        <w:pStyle w:val="ListParagraph"/>
+        <w:numPr>
+          <w:ilvl w:val="0"/>
+          <w:numId w:val="1"/>
+        </w:numPr>
+        <w:rPr>
+          <w:b/>
+        </w:rPr>
+      </w:pPr>
+      <w:r>
+        <w:rPr>
+          <w:b/>
+        </w:rPr>
+        <w:t>Zeekill (arrested)</w:t>
+      </w:r>
+    </w:p>
+    <w:p>
+      <w:pPr>
+        <w:pStyle w:val="ListParagraph"/>
+        <w:numPr>
+          <w:ilvl w:val="0"/>
+          <w:numId w:val="1"/>
+        </w:numPr>
+        <w:rPr>
+          <w:b/>
+        </w:rPr>
+      </w:pPr>
+      <w:r>
+        <w:rPr>
+          <w:b/>
+        </w:rPr>
+        <w:t>Fbiarelosers (arrested)</w:t>
+      </w:r>
+    </w:p>
+    <w:p>
+      <w:pPr>
+        <w:pStyle w:val="ListParagraph"/>
+        <w:numPr>
+          <w:ilvl w:val="0"/>
+          <w:numId w:val="1"/>
+        </w:numPr>
+        <w:rPr>
+          <w:b/>
+        </w:rPr>
+      </w:pPr>
+      <w:r>
+        <w:rPr>
+          <w:b/>
+        </w:rPr>
+        <w:t>UchihaLS (arrested)</w:t>
+      </w:r>
+    </w:p>
+    <w:p>
+      <w:pPr>
+        <w:pStyle w:val="ListParagraph"/>
+        <w:numPr>
+          <w:ilvl w:val="0"/>
+          <w:numId w:val="1"/>
+        </w:numPr>
+        <w:rPr>
+          <w:b/>
+        </w:rPr>
+      </w:pPr>
+      <w:r>
+        <w:rPr>
+          <w:b/>
+        </w:rPr>
+        <w:t>Sp3cial1st</w:t>
+      </w:r>
+    </w:p>
+    <w:p>
+      <w:pPr>
+        <w:pStyle w:val="ListParagraph"/>
+        <w:numPr>
+          <w:ilvl w:val="0"/>
+          <w:numId w:val="1"/>
+        </w:numPr>
+        <w:rPr>
+          <w:b/>
+        </w:rPr>
+      </w:pPr>
+      <w:r>
+        <w:rPr>
+          <w:b/>
+        </w:rPr>
+        <w:t>HackForums</w:t>
+      </w:r>
+    </w:p>
+    <w:p>
+      <w:pPr>
+        <w:pStyle w:val="ListParagraph"/>
+        <w:numPr>
+          <w:ilvl w:val="0"/>
+          <w:numId w:val="1"/>
+        </w:numPr>
+        <w:rPr>
+          <w:b/>
+        </w:rPr>
+      </w:pPr>
+      <w:r>
+        <w:rPr>
+          <w:b/>
+        </w:rPr>
+        <w:t>Darkode</w:t>
+      </w:r>
+    </w:p>
+    <w:p>
+      <w:pPr>
+        <w:pStyle w:val="ListParagraph"/>
+        <w:numPr>
+          <w:ilvl w:val="0"/>
+          <w:numId w:val="1"/>
+        </w:numPr>
+        <w:rPr>
+          <w:b/>
+        </w:rPr>
+      </w:pPr>
+      <w:r>
+        <w:rPr>
+          <w:b/>
+        </w:rPr>
+        <w:t>Jordie</w:t>
+      </w:r>
+    </w:p>
+    <w:p>
+      <w:pPr>
+        <w:pStyle w:val="ListParagraph"/>
+        <w:numPr>
+          <w:ilvl w:val="0"/>
+          <w:numId w:val="1"/>
+        </w:numPr>
+        <w:rPr>
+          <w:b/>
+        </w:rPr>
+      </w:pPr>
+      <w:r>
+        <w:rPr>
+          <w:b/>
+        </w:rPr>
+        <w:t>Pain</w:t>
+      </w:r>
+    </w:p>
+    <w:p>
+      <w:pPr>
+        <w:pStyle w:val="ListParagraph"/>
+        <w:numPr>
+          <w:ilvl w:val="0"/>
+          <w:numId w:val="1"/>
+        </w:numPr>
+        <w:rPr>
+          <w:b/>
+        </w:rPr>
+      </w:pPr>
+      <w:r>
+        <w:rPr>
+          <w:b/>
+        </w:rPr>
+        <w:t>Plague</w:t>
+      </w:r>
+    </w:p>
+    <w:p>
+      <w:pPr>
+        <w:pStyle w:val="ListParagraph"/>
+        <w:numPr>
+          <w:ilvl w:val="0"/>
+          <w:numId w:val="1"/>
+        </w:numPr>
+        <w:rPr>
+          <w:b/>
+        </w:rPr>
+      </w:pPr>
+      <w:r>
+        <w:rPr>
+          <w:b/>
+        </w:rPr>
+        <w:t>Criminal</w:t>
+      </w:r>
+      <w:r>
+        <w:rPr>
+          <w:b/>
+        </w:rPr>
+        <w:t xml:space="preserve"> (possibly Mafi?)</w:t>
+      </w:r>
+    </w:p>
+    <w:p>
+      <w:pPr>
+        <w:pStyle w:val="ListParagraph"/>
+        <w:numPr>
+          <w:ilvl w:val="0"/>
+          <w:numId w:val="1"/>
+        </w:numPr>
+        <w:rPr>
+          <w:b/>
+        </w:rPr>
+      </w:pPr>
+      <w:r>
+        <w:rPr>
+          <w:b/>
+        </w:rPr>
+        <w:t>MLT</w:t>
+      </w:r>
+    </w:p>
+    <w:p>
+      <w:pPr>
+        <w:pStyle w:val="ListParagraph"/>
+        <w:numPr>
+          <w:ilvl w:val="0"/>
+          <w:numId w:val="1"/>
+        </w:numPr>
+        <w:rPr>
+          <w:b/>
+        </w:rPr>
+      </w:pPr>
+      <w:r>
+        <w:rPr>
+          <w:b/>
+        </w:rPr>
+        <w:t>TeaMp0isoN</w:t>
+      </w:r>
       <w:bookmarkStart w:id="0" w:name="_GoBack"/>
       <w:bookmarkEnd w:id="0"/>
-      <w:r>
-        <w:rPr>
-          <w:b/>
-        </w:rPr>
-        <w:lastRenderedPageBreak/>
-        <w:t>Targets:</w:t>
-      </w:r>
-    </w:p>
-    <w:p>
-      <w:pPr>
-        <w:pStyle w:val="ListParagraph"/>
-        <w:numPr>
-          <w:ilvl w:val="0"/>
-          <w:numId w:val="2"/>
-        </w:numPr>
-        <w:rPr>
-          <w:b/>
-        </w:rPr>
-      </w:pPr>
-      <w:r>
-        <w:rPr>
-          <w:b/>
-        </w:rPr>
-        <w:t>Gaming companies</w:t>
-      </w:r>
-    </w:p>
-    <w:p>
-      <w:pPr>
-        <w:pStyle w:val="ListParagraph"/>
-        <w:numPr>
-          <w:ilvl w:val="0"/>
-          <w:numId w:val="2"/>
-        </w:numPr>
-        <w:rPr>
-          <w:b/>
-        </w:rPr>
-      </w:pPr>
-      <w:r>
-        <w:rPr>
-          <w:b/>
-        </w:rPr>
-        <w:t>XBL</w:t>
-      </w:r>
-    </w:p>
-    <w:p>
-      <w:pPr>
-        <w:pStyle w:val="ListParagraph"/>
-        <w:numPr>
-          <w:ilvl w:val="0"/>
-          <w:numId w:val="2"/>
-        </w:numPr>
-        <w:rPr>
-          <w:b/>
-        </w:rPr>
-      </w:pPr>
-      <w:r>
-        <w:rPr>
-          <w:b/>
-        </w:rPr>
-        <w:t>PSN</w:t>
-      </w:r>
-    </w:p>
-    <w:p>
-      <w:pPr>
-        <w:pStyle w:val="ListParagraph"/>
-        <w:numPr>
-          <w:ilvl w:val="0"/>
-          <w:numId w:val="2"/>
-        </w:numPr>
-        <w:rPr>
-          <w:b/>
-        </w:rPr>
-      </w:pPr>
-      <w:r>
-        <w:rPr>
-          <w:b/>
-        </w:rPr>
-        <w:t>Other hacking groups</w:t>
-      </w:r>
-    </w:p>
-    <w:p>
-      <w:pPr>
-        <w:rPr>
-          <w:b/>
-        </w:rPr>
-      </w:pPr>
-    </w:p>
-    <w:p>
-      <w:pPr>
-        <w:rPr>
-          <w:b/>
-        </w:rPr>
-      </w:pPr>
-      <w:r>
-        <w:rPr>
-          <w:b/>
-        </w:rPr>
-        <w:t>Connections:</w:t>
-      </w:r>
-    </w:p>
-    <w:p>
-      <w:pPr>
-        <w:pStyle w:val="ListParagraph"/>
-        <w:numPr>
-          <w:ilvl w:val="0"/>
-          <w:numId w:val="1"/>
-        </w:numPr>
-        <w:rPr>
-          <w:b/>
-        </w:rPr>
-      </w:pPr>
-      <w:r>
-        <w:rPr>
-          <w:b/>
-        </w:rPr>
-        <w:t>Vinnie Omari (arrested – released)</w:t>
-      </w:r>
-    </w:p>
-    <w:p>
-      <w:pPr>
-        <w:pStyle w:val="ListParagraph"/>
-        <w:numPr>
-          <w:ilvl w:val="0"/>
-          <w:numId w:val="1"/>
-        </w:numPr>
-        <w:rPr>
-          <w:b/>
-        </w:rPr>
-      </w:pPr>
-      <w:r>
-        <w:rPr>
-          <w:b/>
-        </w:rPr>
-        <w:t>Zeekill (arrested)</w:t>
-      </w:r>
-    </w:p>
-    <w:p>
-      <w:pPr>
-        <w:pStyle w:val="ListParagraph"/>
-        <w:numPr>
-          <w:ilvl w:val="0"/>
-          <w:numId w:val="1"/>
-        </w:numPr>
-        <w:rPr>
-          <w:b/>
-        </w:rPr>
-      </w:pPr>
-      <w:r>
-        <w:rPr>
-          <w:b/>
-        </w:rPr>
-        <w:t>Fbiarelosers (arrested)</w:t>
-      </w:r>
-    </w:p>
-    <w:p>
-      <w:pPr>
-        <w:pStyle w:val="ListParagraph"/>
-        <w:numPr>
-          <w:ilvl w:val="0"/>
-          <w:numId w:val="1"/>
-        </w:numPr>
-        <w:rPr>
-          <w:b/>
-        </w:rPr>
-      </w:pPr>
-      <w:r>
-        <w:rPr>
-          <w:b/>
-        </w:rPr>
-        <w:t>UchihaLS (arrested)</w:t>
-      </w:r>
-    </w:p>
-    <w:p>
-      <w:pPr>
-        <w:pStyle w:val="ListParagraph"/>
-        <w:numPr>
-          <w:ilvl w:val="0"/>
-          <w:numId w:val="1"/>
-        </w:numPr>
-        <w:rPr>
-          <w:b/>
-        </w:rPr>
-      </w:pPr>
-      <w:r>
-        <w:rPr>
-          <w:b/>
-        </w:rPr>
-        <w:t>Sp3cial1st</w:t>
-      </w:r>
-    </w:p>
-    <w:p>
-      <w:pPr>
-        <w:pStyle w:val="ListParagraph"/>
-        <w:numPr>
-          <w:ilvl w:val="0"/>
-          <w:numId w:val="1"/>
-        </w:numPr>
-        <w:rPr>
-          <w:b/>
-        </w:rPr>
-      </w:pPr>
-      <w:r>
-        <w:rPr>
-          <w:b/>
-        </w:rPr>
-        <w:t>HackForums</w:t>
-      </w:r>
-    </w:p>
-    <w:p>
-      <w:pPr>
-        <w:pStyle w:val="ListParagraph"/>
-        <w:numPr>
-          <w:ilvl w:val="0"/>
-          <w:numId w:val="1"/>
-        </w:numPr>
-        <w:rPr>
-          <w:b/>
-        </w:rPr>
-      </w:pPr>
-      <w:r>
-        <w:rPr>
-          <w:b/>
-        </w:rPr>
-        <w:t>Darkode</w:t>
-      </w:r>
-    </w:p>
-    <w:p>
-      <w:pPr>
-        <w:pStyle w:val="ListParagraph"/>
-        <w:numPr>
-          <w:ilvl w:val="0"/>
-          <w:numId w:val="1"/>
-        </w:numPr>
-        <w:rPr>
-          <w:b/>
-        </w:rPr>
-      </w:pPr>
-      <w:r>
-        <w:rPr>
-          <w:b/>
-        </w:rPr>
-        <w:t>Jordie</w:t>
-      </w:r>
-    </w:p>
-    <w:p>
-      <w:pPr>
-        <w:pStyle w:val="ListParagraph"/>
-        <w:numPr>
-          <w:ilvl w:val="0"/>
-          <w:numId w:val="1"/>
-        </w:numPr>
-        <w:rPr>
-          <w:b/>
-        </w:rPr>
-      </w:pPr>
-      <w:r>
-        <w:rPr>
-          <w:b/>
-        </w:rPr>
-        <w:t>Pain</w:t>
-      </w:r>
-    </w:p>
-    <w:p>
-      <w:pPr>
-        <w:pStyle w:val="ListParagraph"/>
-        <w:numPr>
-          <w:ilvl w:val="0"/>
-          <w:numId w:val="1"/>
-        </w:numPr>
-        <w:rPr>
-          <w:b/>
-        </w:rPr>
-      </w:pPr>
-      <w:r>
-        <w:rPr>
-          <w:b/>
-        </w:rPr>
-        <w:t>Plague</w:t>
-      </w:r>
-    </w:p>
-    <w:p>
-      <w:pPr>
-        <w:pStyle w:val="ListParagraph"/>
-        <w:numPr>
-          <w:ilvl w:val="0"/>
-          <w:numId w:val="1"/>
-        </w:numPr>
-        <w:rPr>
-          <w:b/>
-        </w:rPr>
-      </w:pPr>
-      <w:r>
-        <w:rPr>
-          <w:b/>
-        </w:rPr>
-        <w:t>Criminal</w:t>
-      </w:r>
-      <w:r>
-        <w:rPr>
-          <w:b/>
-        </w:rPr>
-        <w:t xml:space="preserve"> (possibly Mafi?)</w:t>
-      </w:r>
     </w:p>
     <w:sectPr>
       <w:pgSz w:w="12240" w:h="15840"/>
@@ -588,7 +661,7 @@
 </file>
 
 <file path=word/numbering.xml><?xml version="1.0" encoding="utf-8"?>
-<w:numbering xmlns:wpc="http://schemas.microsoft.com/office/word/2010/wordprocessingCanvas" xmlns:cx="http://schemas.microsoft.com/office/drawing/2014/chartex" xmlns:cx1="http://schemas.microsoft.com/office/drawing/2015/9/8/chartex" xmlns:cx2="http://schemas.microsoft.com/office/drawing/2015/10/21/chartex" xmlns:cx3="http://schemas.microsoft.com/office/drawing/2016/5/9/chartex" xmlns:cx4="http://schemas.microsoft.com/office/drawing/2016/5/10/chartex" xmlns:cx5="http://schemas.microsoft.com/office/drawing/2016/5/11/chartex" xmlns:cx6="http://schemas.microsoft.com/office/drawing/2016/5/12/chartex" xmlns:cx7="http://schemas.microsoft.com/office/drawing/2016/5/13/chartex" xmlns:cx8="http://schemas.microsoft.com/office/drawing/2016/5/14/chartex" xmlns:mc="http://schemas.openxmlformats.org/markup-compatibility/2006" xmlns:aink="http://schemas.microsoft.com/office/drawing/2016/ink" xmlns:o="urn:schemas-microsoft-com:office:office" xmlns:r="http://schemas.openxmlformats.org/officeDocument/2006/relationships" xmlns:m="http://schemas.openxmlformats.org/officeDocument/2006/math" xmlns:v="urn:schemas-microsoft-com:vml" xmlns:wp14="http://schemas.microsoft.com/office/word/2010/wordprocessingDrawing" xmlns:wp="http://schemas.openxmlformats.org/drawingml/2006/wordprocessingDrawing" xmlns:w10="urn:schemas-microsoft-com:office:word" xmlns:w="http://schemas.openxmlformats.org/wordprocessingml/2006/main" xmlns:w14="http://schemas.microsoft.com/office/word/2010/wordml" xmlns:w15="http://schemas.microsoft.com/office/word/2012/wordml" xmlns:w16se="http://schemas.microsoft.com/office/word/2015/wordml/symex" xmlns:wpg="http://schemas.microsoft.com/office/word/2010/wordprocessingGroup" xmlns:wpi="http://schemas.microsoft.com/office/word/2010/wordprocessingInk" xmlns:wne="http://schemas.microsoft.com/office/word/2006/wordml" xmlns:wps="http://schemas.microsoft.com/office/word/2010/wordprocessingShape" mc:Ignorable="w14 w15 w16se wp14">
+<w:numbering xmlns:wpc="http://schemas.microsoft.com/office/word/2010/wordprocessingCanvas" xmlns:cx="http://schemas.microsoft.com/office/drawing/2014/chartex" xmlns:cx1="http://schemas.microsoft.com/office/drawing/2015/9/8/chartex" xmlns:cx2="http://schemas.microsoft.com/office/drawing/2015/10/21/chartex" xmlns:cx3="http://schemas.microsoft.com/office/drawing/2016/5/9/chartex" xmlns:cx4="http://schemas.microsoft.com/office/drawing/2016/5/10/chartex" xmlns:cx5="http://schemas.microsoft.com/office/drawing/2016/5/11/chartex" xmlns:cx6="http://schemas.microsoft.com/office/drawing/2016/5/12/chartex" xmlns:cx7="http://schemas.microsoft.com/office/drawing/2016/5/13/chartex" xmlns:cx8="http://schemas.microsoft.com/office/drawing/2016/5/14/chartex" xmlns:mc="http://schemas.openxmlformats.org/markup-compatibility/2006" xmlns:aink="http://schemas.microsoft.com/office/drawing/2016/ink" xmlns:am3d="http://schemas.microsoft.com/office/drawing/2017/model3d" xmlns:o="urn:schemas-microsoft-com:office:office" xmlns:r="http://schemas.openxmlformats.org/officeDocument/2006/relationships" xmlns:m="http://schemas.openxmlformats.org/officeDocument/2006/math" xmlns:v="urn:schemas-microsoft-com:vml" xmlns:wp14="http://schemas.microsoft.com/office/word/2010/wordprocessingDrawing" xmlns:wp="http://schemas.openxmlformats.org/drawingml/2006/wordprocessingDrawing" xmlns:w10="urn:schemas-microsoft-com:office:word" xmlns:w="http://schemas.openxmlformats.org/wordprocessingml/2006/main" xmlns:w14="http://schemas.microsoft.com/office/word/2010/wordml" xmlns:w15="http://schemas.microsoft.com/office/word/2012/wordml" xmlns:w16cid="http://schemas.microsoft.com/office/word/2016/wordml/cid" xmlns:w16se="http://schemas.microsoft.com/office/word/2015/wordml/symex" xmlns:wpg="http://schemas.microsoft.com/office/word/2010/wordprocessingGroup" xmlns:wpi="http://schemas.microsoft.com/office/word/2010/wordprocessingInk" xmlns:wne="http://schemas.microsoft.com/office/word/2006/wordml" xmlns:wps="http://schemas.microsoft.com/office/word/2010/wordprocessingShape" mc:Ignorable="w14 w15 w16se w16cid wp14">
   <w:abstractNum w:abstractNumId="0" w15:restartNumberingAfterBreak="0">
     <w:nsid w:val="4305607B"/>
     <w:multiLevelType w:val="hybridMultilevel"/>
@@ -938,7 +1011,7 @@
 </file>
 
 <file path=word/styles.xml><?xml version="1.0" encoding="utf-8"?>
-<w:styles xmlns:mc="http://schemas.openxmlformats.org/markup-compatibility/2006" xmlns:r="http://schemas.openxmlformats.org/officeDocument/2006/relationships" xmlns:w="http://schemas.openxmlformats.org/wordprocessingml/2006/main" xmlns:w14="http://schemas.microsoft.com/office/word/2010/wordml" xmlns:w15="http://schemas.microsoft.com/office/word/2012/wordml" xmlns:w16se="http://schemas.microsoft.com/office/word/2015/wordml/symex" mc:Ignorable="w14 w15 w16se">
+<w:styles xmlns:mc="http://schemas.openxmlformats.org/markup-compatibility/2006" xmlns:r="http://schemas.openxmlformats.org/officeDocument/2006/relationships" xmlns:w="http://schemas.openxmlformats.org/wordprocessingml/2006/main" xmlns:w14="http://schemas.microsoft.com/office/word/2010/wordml" xmlns:w15="http://schemas.microsoft.com/office/word/2012/wordml" xmlns:w16cid="http://schemas.microsoft.com/office/word/2016/wordml/cid" xmlns:w16se="http://schemas.microsoft.com/office/word/2015/wordml/symex" mc:Ignorable="w14 w15 w16se w16cid">
   <w:docDefaults>
     <w:rPrDefault>
       <w:rPr>
@@ -954,7 +1027,7 @@
       </w:pPr>
     </w:pPrDefault>
   </w:docDefaults>
-  <w:latentStyles w:defLockedState="0" w:defUIPriority="99" w:defSemiHidden="0" w:defUnhideWhenUsed="0" w:defQFormat="0" w:count="374">
+  <w:latentStyles w:defLockedState="0" w:defUIPriority="99" w:defSemiHidden="0" w:defUnhideWhenUsed="0" w:defQFormat="0" w:count="375">
     <w:lsdException w:name="Normal" w:uiPriority="0" w:qFormat="1"/>
     <w:lsdException w:name="heading 1" w:uiPriority="9" w:qFormat="1"/>
     <w:lsdException w:name="heading 2" w:semiHidden="1" w:uiPriority="9" w:unhideWhenUsed="1" w:qFormat="1"/>
@@ -1060,7 +1133,6 @@
     <w:lsdException w:name="HTML Sample" w:semiHidden="1" w:unhideWhenUsed="1"/>
     <w:lsdException w:name="HTML Typewriter" w:semiHidden="1" w:unhideWhenUsed="1"/>
     <w:lsdException w:name="HTML Variable" w:semiHidden="1" w:unhideWhenUsed="1"/>
-    <w:lsdException w:name="Normal Table" w:semiHidden="1" w:unhideWhenUsed="1"/>
     <w:lsdException w:name="annotation subject" w:semiHidden="1" w:unhideWhenUsed="1"/>
     <w:lsdException w:name="No List" w:semiHidden="1" w:unhideWhenUsed="1"/>
     <w:lsdException w:name="Outline List 1" w:semiHidden="1" w:unhideWhenUsed="1"/>
@@ -1107,10 +1179,8 @@
     <w:lsdException w:name="Table Subtle 2" w:semiHidden="1" w:unhideWhenUsed="1"/>
     <w:lsdException w:name="Table Web 1" w:semiHidden="1" w:unhideWhenUsed="1"/>
     <w:lsdException w:name="Table Web 2" w:semiHidden="1" w:unhideWhenUsed="1"/>
-    <w:lsdException w:name="Table Web 3" w:semiHidden="1" w:unhideWhenUsed="1"/>
     <w:lsdException w:name="Balloon Text" w:semiHidden="1" w:unhideWhenUsed="1"/>
     <w:lsdException w:name="Table Grid" w:uiPriority="39"/>
-    <w:lsdException w:name="Table Theme" w:semiHidden="1" w:unhideWhenUsed="1"/>
     <w:lsdException w:name="Placeholder Text" w:semiHidden="1"/>
     <w:lsdException w:name="No Spacing" w:uiPriority="1" w:qFormat="1"/>
     <w:lsdException w:name="Light Shading" w:uiPriority="60"/>
@@ -1329,6 +1399,7 @@
     <w:lsdException w:name="Mention" w:semiHidden="1" w:unhideWhenUsed="1"/>
     <w:lsdException w:name="Smart Hyperlink" w:semiHidden="1" w:unhideWhenUsed="1"/>
     <w:lsdException w:name="Hashtag" w:semiHidden="1" w:unhideWhenUsed="1"/>
+    <w:lsdException w:name="Unresolved Mention" w:semiHidden="1" w:unhideWhenUsed="1"/>
   </w:latentStyles>
   <w:style w:type="paragraph" w:default="1" w:styleId="Normal">
     <w:name w:val="Normal"/>

</xml_diff>

<commit_message>
Revision of MLT connection to LS
</commit_message>
<xml_diff>
--- a/LizardSquad/LizardSquad.docx
+++ b/LizardSquad/LizardSquad.docx
@@ -189,466 +189,472 @@
         </w:rPr>
         <w:t xml:space="preserve">According to a cached version of one of the Finest Squad’s leaks, Lizard Squad consisted of 14 members. This makes them a larger group than previous estimates, though the dox does not necessarily say what constitutes being a member. A few of the members have very little attached information. For example, MLT, a hacker known for his activities in Team Poison, is listed as a newly appointed hacker. There is almost no other information about MLT, and his address reads “somewhere in the UK”. </w:t>
       </w:r>
-    </w:p>
-    <w:p>
-      <w:pPr>
-        <w:rPr>
-          <w:b/>
-        </w:rPr>
-      </w:pPr>
-      <w:r>
-        <w:rPr>
-          <w:b/>
-        </w:rPr>
-        <w:t xml:space="preserve">Other users in the cached dox have quite a bit more information attached, including names, addresses, IP’s, physical hardware used, </w:t>
-      </w:r>
-      <w:r>
-        <w:rPr>
-          <w:b/>
-        </w:rPr>
-        <w:t>Comcast accounts, pictures of relatives, and more. The individual that brought this dump to my attention admitted that the information was not all correct, however. The dump in question will be left in the link dump.</w:t>
-      </w:r>
-    </w:p>
-    <w:p>
-      <w:pPr>
-        <w:rPr>
-          <w:b/>
-        </w:rPr>
-      </w:pPr>
-      <w:r>
-        <w:rPr>
-          <w:b/>
-        </w:rPr>
-        <w:t>According to reports by the LS and others, none of Finest Squad’s leaks were correct. LS shut down their Twitter page in the beginning of 2017, but operated long after the actions of Finest Squad.</w:t>
-      </w:r>
-      <w:r>
-        <w:rPr>
-          <w:b/>
-        </w:rPr>
-        <w:t xml:space="preserve"> There was a secondary leak by MLT of TeamPoison, a pastebin post containing doxed information on all of the members of Finest Squad, rife with ASCII art and claims of incompetence on the part of Finest Squad. </w:t>
-      </w:r>
-      <w:r>
-        <w:rPr>
-          <w:b/>
-        </w:rPr>
-        <w:t>Upon reading the pastebin</w:t>
-      </w:r>
-      <w:r>
-        <w:rPr>
-          <w:b/>
-        </w:rPr>
-        <w:t xml:space="preserve"> dump, the dox look real enough, so it should be assumed that the Lizard Squad is still free, to some extent.</w:t>
-      </w:r>
-    </w:p>
-    <w:p>
-      <w:pPr>
-        <w:rPr>
-          <w:b/>
-        </w:rPr>
-      </w:pPr>
-    </w:p>
-    <w:p>
-      <w:pPr>
-        <w:rPr>
-          <w:b/>
-        </w:rPr>
-      </w:pPr>
-    </w:p>
-    <w:p>
-      <w:pPr>
-        <w:rPr>
-          <w:b/>
-        </w:rPr>
-      </w:pPr>
-    </w:p>
-    <w:p>
-      <w:pPr>
-        <w:rPr>
-          <w:b/>
-        </w:rPr>
-      </w:pPr>
-    </w:p>
-    <w:p>
-      <w:pPr>
-        <w:rPr>
-          <w:b/>
-        </w:rPr>
-      </w:pPr>
-    </w:p>
-    <w:p>
-      <w:pPr>
-        <w:rPr>
-          <w:b/>
-        </w:rPr>
-      </w:pPr>
-    </w:p>
-    <w:p>
-      <w:pPr>
-        <w:rPr>
-          <w:b/>
-        </w:rPr>
-      </w:pPr>
-    </w:p>
-    <w:p>
-      <w:pPr>
-        <w:rPr>
-          <w:b/>
-        </w:rPr>
-      </w:pPr>
-    </w:p>
-    <w:p>
-      <w:pPr>
-        <w:rPr>
-          <w:b/>
-        </w:rPr>
-      </w:pPr>
-    </w:p>
-    <w:p>
-      <w:pPr>
-        <w:rPr>
-          <w:b/>
-        </w:rPr>
-      </w:pPr>
-      <w:r>
-        <w:rPr>
-          <w:b/>
-        </w:rPr>
-        <w:t>Targets:</w:t>
-      </w:r>
-    </w:p>
-    <w:p>
-      <w:pPr>
-        <w:pStyle w:val="ListParagraph"/>
-        <w:numPr>
-          <w:ilvl w:val="0"/>
-          <w:numId w:val="2"/>
-        </w:numPr>
-        <w:rPr>
-          <w:b/>
-        </w:rPr>
-      </w:pPr>
-      <w:r>
-        <w:rPr>
-          <w:b/>
-        </w:rPr>
-        <w:t>Gaming companies</w:t>
-      </w:r>
-    </w:p>
-    <w:p>
-      <w:pPr>
-        <w:pStyle w:val="ListParagraph"/>
-        <w:numPr>
-          <w:ilvl w:val="0"/>
-          <w:numId w:val="2"/>
-        </w:numPr>
-        <w:rPr>
-          <w:b/>
-        </w:rPr>
-      </w:pPr>
-      <w:r>
-        <w:rPr>
-          <w:b/>
-        </w:rPr>
-        <w:t>XBL</w:t>
-      </w:r>
-    </w:p>
-    <w:p>
-      <w:pPr>
-        <w:pStyle w:val="ListParagraph"/>
-        <w:numPr>
-          <w:ilvl w:val="0"/>
-          <w:numId w:val="2"/>
-        </w:numPr>
-        <w:rPr>
-          <w:b/>
-        </w:rPr>
-      </w:pPr>
-      <w:r>
-        <w:rPr>
-          <w:b/>
-        </w:rPr>
-        <w:t>PSN</w:t>
-      </w:r>
-    </w:p>
-    <w:p>
-      <w:pPr>
-        <w:pStyle w:val="ListParagraph"/>
-        <w:numPr>
-          <w:ilvl w:val="0"/>
-          <w:numId w:val="2"/>
-        </w:numPr>
-        <w:rPr>
-          <w:b/>
-        </w:rPr>
-      </w:pPr>
-      <w:r>
-        <w:rPr>
-          <w:b/>
-        </w:rPr>
-        <w:t>Other hacking groups</w:t>
-      </w:r>
-    </w:p>
-    <w:p>
-      <w:pPr>
-        <w:rPr>
-          <w:b/>
-        </w:rPr>
-      </w:pPr>
-    </w:p>
-    <w:p>
-      <w:pPr>
-        <w:rPr>
-          <w:b/>
-        </w:rPr>
-      </w:pPr>
-      <w:r>
-        <w:rPr>
-          <w:b/>
-        </w:rPr>
-        <w:t>Connections:</w:t>
-      </w:r>
-    </w:p>
-    <w:p>
-      <w:pPr>
-        <w:pStyle w:val="ListParagraph"/>
-        <w:numPr>
-          <w:ilvl w:val="0"/>
-          <w:numId w:val="1"/>
-        </w:numPr>
-        <w:rPr>
-          <w:b/>
-        </w:rPr>
-      </w:pPr>
-      <w:r>
-        <w:rPr>
-          <w:b/>
-        </w:rPr>
-        <w:t>Vinnie Omari (arrested – released)</w:t>
-      </w:r>
-    </w:p>
-    <w:p>
-      <w:pPr>
-        <w:pStyle w:val="ListParagraph"/>
-        <w:numPr>
-          <w:ilvl w:val="0"/>
-          <w:numId w:val="1"/>
-        </w:numPr>
-        <w:rPr>
-          <w:b/>
-        </w:rPr>
-      </w:pPr>
-      <w:r>
-        <w:rPr>
-          <w:b/>
-        </w:rPr>
-        <w:t>Zeekill (arrested)</w:t>
-      </w:r>
-    </w:p>
-    <w:p>
-      <w:pPr>
-        <w:pStyle w:val="ListParagraph"/>
-        <w:numPr>
-          <w:ilvl w:val="0"/>
-          <w:numId w:val="1"/>
-        </w:numPr>
-        <w:rPr>
-          <w:b/>
-        </w:rPr>
-      </w:pPr>
-      <w:r>
-        <w:rPr>
-          <w:b/>
-        </w:rPr>
-        <w:t>Fbiarelosers (arrested)</w:t>
-      </w:r>
-    </w:p>
-    <w:p>
-      <w:pPr>
-        <w:pStyle w:val="ListParagraph"/>
-        <w:numPr>
-          <w:ilvl w:val="0"/>
-          <w:numId w:val="1"/>
-        </w:numPr>
-        <w:rPr>
-          <w:b/>
-        </w:rPr>
-      </w:pPr>
-      <w:r>
-        <w:rPr>
-          <w:b/>
-        </w:rPr>
-        <w:t>UchihaLS (arrested)</w:t>
-      </w:r>
-    </w:p>
-    <w:p>
-      <w:pPr>
-        <w:pStyle w:val="ListParagraph"/>
-        <w:numPr>
-          <w:ilvl w:val="0"/>
-          <w:numId w:val="1"/>
-        </w:numPr>
-        <w:rPr>
-          <w:b/>
-        </w:rPr>
-      </w:pPr>
-      <w:r>
-        <w:rPr>
-          <w:b/>
-        </w:rPr>
-        <w:t>Sp3cial1st</w:t>
-      </w:r>
-    </w:p>
-    <w:p>
-      <w:pPr>
-        <w:pStyle w:val="ListParagraph"/>
-        <w:numPr>
-          <w:ilvl w:val="0"/>
-          <w:numId w:val="1"/>
-        </w:numPr>
-        <w:rPr>
-          <w:b/>
-        </w:rPr>
-      </w:pPr>
-      <w:r>
-        <w:rPr>
-          <w:b/>
-        </w:rPr>
-        <w:t>HackForums</w:t>
-      </w:r>
-    </w:p>
-    <w:p>
-      <w:pPr>
-        <w:pStyle w:val="ListParagraph"/>
-        <w:numPr>
-          <w:ilvl w:val="0"/>
-          <w:numId w:val="1"/>
-        </w:numPr>
-        <w:rPr>
-          <w:b/>
-        </w:rPr>
-      </w:pPr>
-      <w:r>
-        <w:rPr>
-          <w:b/>
-        </w:rPr>
-        <w:t>Darkode</w:t>
-      </w:r>
-    </w:p>
-    <w:p>
-      <w:pPr>
-        <w:pStyle w:val="ListParagraph"/>
-        <w:numPr>
-          <w:ilvl w:val="0"/>
-          <w:numId w:val="1"/>
-        </w:numPr>
-        <w:rPr>
-          <w:b/>
-        </w:rPr>
-      </w:pPr>
-      <w:r>
-        <w:rPr>
-          <w:b/>
-        </w:rPr>
-        <w:t>Jordie</w:t>
-      </w:r>
-    </w:p>
-    <w:p>
-      <w:pPr>
-        <w:pStyle w:val="ListParagraph"/>
-        <w:numPr>
-          <w:ilvl w:val="0"/>
-          <w:numId w:val="1"/>
-        </w:numPr>
-        <w:rPr>
-          <w:b/>
-        </w:rPr>
-      </w:pPr>
-      <w:r>
-        <w:rPr>
-          <w:b/>
-        </w:rPr>
-        <w:t>Pain</w:t>
-      </w:r>
-    </w:p>
-    <w:p>
-      <w:pPr>
-        <w:pStyle w:val="ListParagraph"/>
-        <w:numPr>
-          <w:ilvl w:val="0"/>
-          <w:numId w:val="1"/>
-        </w:numPr>
-        <w:rPr>
-          <w:b/>
-        </w:rPr>
-      </w:pPr>
-      <w:r>
-        <w:rPr>
-          <w:b/>
-        </w:rPr>
-        <w:t>Plague</w:t>
-      </w:r>
-    </w:p>
-    <w:p>
-      <w:pPr>
-        <w:pStyle w:val="ListParagraph"/>
-        <w:numPr>
-          <w:ilvl w:val="0"/>
-          <w:numId w:val="1"/>
-        </w:numPr>
-        <w:rPr>
-          <w:b/>
-        </w:rPr>
-      </w:pPr>
-      <w:r>
-        <w:rPr>
-          <w:b/>
-        </w:rPr>
-        <w:t>Criminal</w:t>
-      </w:r>
-      <w:r>
-        <w:rPr>
-          <w:b/>
-        </w:rPr>
-        <w:t xml:space="preserve"> (possibly Mafi?)</w:t>
-      </w:r>
-    </w:p>
-    <w:p>
-      <w:pPr>
-        <w:pStyle w:val="ListParagraph"/>
-        <w:numPr>
-          <w:ilvl w:val="0"/>
-          <w:numId w:val="1"/>
-        </w:numPr>
-        <w:rPr>
-          <w:b/>
-        </w:rPr>
-      </w:pPr>
-      <w:r>
-        <w:rPr>
-          <w:b/>
-        </w:rPr>
-        <w:t>MLT</w:t>
-      </w:r>
-    </w:p>
-    <w:p>
-      <w:pPr>
-        <w:pStyle w:val="ListParagraph"/>
-        <w:numPr>
-          <w:ilvl w:val="0"/>
-          <w:numId w:val="1"/>
-        </w:numPr>
-        <w:rPr>
-          <w:b/>
-        </w:rPr>
-      </w:pPr>
-      <w:r>
-        <w:rPr>
-          <w:b/>
-        </w:rPr>
-        <w:t>TeaMp0isoN</w:t>
+      <w:r>
+        <w:rPr>
+          <w:b/>
+        </w:rPr>
+        <w:t>See MLT’s file; it would seem he was not actually a part of LS, he just hacked back against the people who tried to dox the LS.</w:t>
       </w:r>
       <w:bookmarkStart w:id="0" w:name="_GoBack"/>
       <w:bookmarkEnd w:id="0"/>
+    </w:p>
+    <w:p>
+      <w:pPr>
+        <w:rPr>
+          <w:b/>
+        </w:rPr>
+      </w:pPr>
+      <w:r>
+        <w:rPr>
+          <w:b/>
+        </w:rPr>
+        <w:t xml:space="preserve">Other users in the cached dox have quite a bit more information attached, including names, addresses, IP’s, physical hardware used, </w:t>
+      </w:r>
+      <w:r>
+        <w:rPr>
+          <w:b/>
+        </w:rPr>
+        <w:t>Comcast accounts, pictures of relatives, and more. The individual that brought this dump to my attention admitted that the information was not all correct, however. The dump in question will be left in the link dump.</w:t>
+      </w:r>
+    </w:p>
+    <w:p>
+      <w:pPr>
+        <w:rPr>
+          <w:b/>
+        </w:rPr>
+      </w:pPr>
+      <w:r>
+        <w:rPr>
+          <w:b/>
+        </w:rPr>
+        <w:t>According to reports by the LS and others, none of Finest Squad’s leaks were correct. LS shut down their Twitter page in the beginning of 2017, but operated long after the actions of Finest Squad.</w:t>
+      </w:r>
+      <w:r>
+        <w:rPr>
+          <w:b/>
+        </w:rPr>
+        <w:t xml:space="preserve"> There was a secondary leak by MLT of TeamPoison, a pastebin post containing doxed information on all of the members of Finest Squad, rife with ASCII art and claims of incompetence on the part of Finest Squad. </w:t>
+      </w:r>
+      <w:r>
+        <w:rPr>
+          <w:b/>
+        </w:rPr>
+        <w:t>Upon reading the pastebin</w:t>
+      </w:r>
+      <w:r>
+        <w:rPr>
+          <w:b/>
+        </w:rPr>
+        <w:t xml:space="preserve"> dump, the dox look real enough, so it should be assumed that the Lizard Squad is still free, to some extent.</w:t>
+      </w:r>
+    </w:p>
+    <w:p>
+      <w:pPr>
+        <w:rPr>
+          <w:b/>
+        </w:rPr>
+      </w:pPr>
+    </w:p>
+    <w:p>
+      <w:pPr>
+        <w:rPr>
+          <w:b/>
+        </w:rPr>
+      </w:pPr>
+    </w:p>
+    <w:p>
+      <w:pPr>
+        <w:rPr>
+          <w:b/>
+        </w:rPr>
+      </w:pPr>
+    </w:p>
+    <w:p>
+      <w:pPr>
+        <w:rPr>
+          <w:b/>
+        </w:rPr>
+      </w:pPr>
+    </w:p>
+    <w:p>
+      <w:pPr>
+        <w:rPr>
+          <w:b/>
+        </w:rPr>
+      </w:pPr>
+    </w:p>
+    <w:p>
+      <w:pPr>
+        <w:rPr>
+          <w:b/>
+        </w:rPr>
+      </w:pPr>
+    </w:p>
+    <w:p>
+      <w:pPr>
+        <w:rPr>
+          <w:b/>
+        </w:rPr>
+      </w:pPr>
+    </w:p>
+    <w:p>
+      <w:pPr>
+        <w:rPr>
+          <w:b/>
+        </w:rPr>
+      </w:pPr>
+    </w:p>
+    <w:p>
+      <w:pPr>
+        <w:rPr>
+          <w:b/>
+        </w:rPr>
+      </w:pPr>
+    </w:p>
+    <w:p>
+      <w:pPr>
+        <w:rPr>
+          <w:b/>
+        </w:rPr>
+      </w:pPr>
+      <w:r>
+        <w:rPr>
+          <w:b/>
+        </w:rPr>
+        <w:t>Targets:</w:t>
+      </w:r>
+    </w:p>
+    <w:p>
+      <w:pPr>
+        <w:pStyle w:val="ListParagraph"/>
+        <w:numPr>
+          <w:ilvl w:val="0"/>
+          <w:numId w:val="2"/>
+        </w:numPr>
+        <w:rPr>
+          <w:b/>
+        </w:rPr>
+      </w:pPr>
+      <w:r>
+        <w:rPr>
+          <w:b/>
+        </w:rPr>
+        <w:t>Gaming companies</w:t>
+      </w:r>
+    </w:p>
+    <w:p>
+      <w:pPr>
+        <w:pStyle w:val="ListParagraph"/>
+        <w:numPr>
+          <w:ilvl w:val="0"/>
+          <w:numId w:val="2"/>
+        </w:numPr>
+        <w:rPr>
+          <w:b/>
+        </w:rPr>
+      </w:pPr>
+      <w:r>
+        <w:rPr>
+          <w:b/>
+        </w:rPr>
+        <w:t>XBL</w:t>
+      </w:r>
+    </w:p>
+    <w:p>
+      <w:pPr>
+        <w:pStyle w:val="ListParagraph"/>
+        <w:numPr>
+          <w:ilvl w:val="0"/>
+          <w:numId w:val="2"/>
+        </w:numPr>
+        <w:rPr>
+          <w:b/>
+        </w:rPr>
+      </w:pPr>
+      <w:r>
+        <w:rPr>
+          <w:b/>
+        </w:rPr>
+        <w:t>PSN</w:t>
+      </w:r>
+    </w:p>
+    <w:p>
+      <w:pPr>
+        <w:pStyle w:val="ListParagraph"/>
+        <w:numPr>
+          <w:ilvl w:val="0"/>
+          <w:numId w:val="2"/>
+        </w:numPr>
+        <w:rPr>
+          <w:b/>
+        </w:rPr>
+      </w:pPr>
+      <w:r>
+        <w:rPr>
+          <w:b/>
+        </w:rPr>
+        <w:t>Other hacking groups</w:t>
+      </w:r>
+    </w:p>
+    <w:p>
+      <w:pPr>
+        <w:rPr>
+          <w:b/>
+        </w:rPr>
+      </w:pPr>
+    </w:p>
+    <w:p>
+      <w:pPr>
+        <w:rPr>
+          <w:b/>
+        </w:rPr>
+      </w:pPr>
+      <w:r>
+        <w:rPr>
+          <w:b/>
+        </w:rPr>
+        <w:t>Connections:</w:t>
+      </w:r>
+    </w:p>
+    <w:p>
+      <w:pPr>
+        <w:pStyle w:val="ListParagraph"/>
+        <w:numPr>
+          <w:ilvl w:val="0"/>
+          <w:numId w:val="1"/>
+        </w:numPr>
+        <w:rPr>
+          <w:b/>
+        </w:rPr>
+      </w:pPr>
+      <w:r>
+        <w:rPr>
+          <w:b/>
+        </w:rPr>
+        <w:t>Vinnie Omari (arrested – released)</w:t>
+      </w:r>
+    </w:p>
+    <w:p>
+      <w:pPr>
+        <w:pStyle w:val="ListParagraph"/>
+        <w:numPr>
+          <w:ilvl w:val="0"/>
+          <w:numId w:val="1"/>
+        </w:numPr>
+        <w:rPr>
+          <w:b/>
+        </w:rPr>
+      </w:pPr>
+      <w:r>
+        <w:rPr>
+          <w:b/>
+        </w:rPr>
+        <w:t>Zeekill (arrested)</w:t>
+      </w:r>
+    </w:p>
+    <w:p>
+      <w:pPr>
+        <w:pStyle w:val="ListParagraph"/>
+        <w:numPr>
+          <w:ilvl w:val="0"/>
+          <w:numId w:val="1"/>
+        </w:numPr>
+        <w:rPr>
+          <w:b/>
+        </w:rPr>
+      </w:pPr>
+      <w:r>
+        <w:rPr>
+          <w:b/>
+        </w:rPr>
+        <w:t>Fbiarelosers (arrested)</w:t>
+      </w:r>
+    </w:p>
+    <w:p>
+      <w:pPr>
+        <w:pStyle w:val="ListParagraph"/>
+        <w:numPr>
+          <w:ilvl w:val="0"/>
+          <w:numId w:val="1"/>
+        </w:numPr>
+        <w:rPr>
+          <w:b/>
+        </w:rPr>
+      </w:pPr>
+      <w:r>
+        <w:rPr>
+          <w:b/>
+        </w:rPr>
+        <w:t>UchihaLS (arrested)</w:t>
+      </w:r>
+    </w:p>
+    <w:p>
+      <w:pPr>
+        <w:pStyle w:val="ListParagraph"/>
+        <w:numPr>
+          <w:ilvl w:val="0"/>
+          <w:numId w:val="1"/>
+        </w:numPr>
+        <w:rPr>
+          <w:b/>
+        </w:rPr>
+      </w:pPr>
+      <w:r>
+        <w:rPr>
+          <w:b/>
+        </w:rPr>
+        <w:t>Sp3cial1st</w:t>
+      </w:r>
+    </w:p>
+    <w:p>
+      <w:pPr>
+        <w:pStyle w:val="ListParagraph"/>
+        <w:numPr>
+          <w:ilvl w:val="0"/>
+          <w:numId w:val="1"/>
+        </w:numPr>
+        <w:rPr>
+          <w:b/>
+        </w:rPr>
+      </w:pPr>
+      <w:r>
+        <w:rPr>
+          <w:b/>
+        </w:rPr>
+        <w:t>HackForums</w:t>
+      </w:r>
+    </w:p>
+    <w:p>
+      <w:pPr>
+        <w:pStyle w:val="ListParagraph"/>
+        <w:numPr>
+          <w:ilvl w:val="0"/>
+          <w:numId w:val="1"/>
+        </w:numPr>
+        <w:rPr>
+          <w:b/>
+        </w:rPr>
+      </w:pPr>
+      <w:r>
+        <w:rPr>
+          <w:b/>
+        </w:rPr>
+        <w:t>Darkode</w:t>
+      </w:r>
+    </w:p>
+    <w:p>
+      <w:pPr>
+        <w:pStyle w:val="ListParagraph"/>
+        <w:numPr>
+          <w:ilvl w:val="0"/>
+          <w:numId w:val="1"/>
+        </w:numPr>
+        <w:rPr>
+          <w:b/>
+        </w:rPr>
+      </w:pPr>
+      <w:r>
+        <w:rPr>
+          <w:b/>
+        </w:rPr>
+        <w:t>Jordie</w:t>
+      </w:r>
+    </w:p>
+    <w:p>
+      <w:pPr>
+        <w:pStyle w:val="ListParagraph"/>
+        <w:numPr>
+          <w:ilvl w:val="0"/>
+          <w:numId w:val="1"/>
+        </w:numPr>
+        <w:rPr>
+          <w:b/>
+        </w:rPr>
+      </w:pPr>
+      <w:r>
+        <w:rPr>
+          <w:b/>
+        </w:rPr>
+        <w:t>Pain</w:t>
+      </w:r>
+    </w:p>
+    <w:p>
+      <w:pPr>
+        <w:pStyle w:val="ListParagraph"/>
+        <w:numPr>
+          <w:ilvl w:val="0"/>
+          <w:numId w:val="1"/>
+        </w:numPr>
+        <w:rPr>
+          <w:b/>
+        </w:rPr>
+      </w:pPr>
+      <w:r>
+        <w:rPr>
+          <w:b/>
+        </w:rPr>
+        <w:t>Plague</w:t>
+      </w:r>
+    </w:p>
+    <w:p>
+      <w:pPr>
+        <w:pStyle w:val="ListParagraph"/>
+        <w:numPr>
+          <w:ilvl w:val="0"/>
+          <w:numId w:val="1"/>
+        </w:numPr>
+        <w:rPr>
+          <w:b/>
+        </w:rPr>
+      </w:pPr>
+      <w:r>
+        <w:rPr>
+          <w:b/>
+        </w:rPr>
+        <w:t>Criminal</w:t>
+      </w:r>
+      <w:r>
+        <w:rPr>
+          <w:b/>
+        </w:rPr>
+        <w:t xml:space="preserve"> (possibly Mafi?)</w:t>
+      </w:r>
+    </w:p>
+    <w:p>
+      <w:pPr>
+        <w:pStyle w:val="ListParagraph"/>
+        <w:numPr>
+          <w:ilvl w:val="0"/>
+          <w:numId w:val="1"/>
+        </w:numPr>
+        <w:rPr>
+          <w:b/>
+        </w:rPr>
+      </w:pPr>
+      <w:r>
+        <w:rPr>
+          <w:b/>
+        </w:rPr>
+        <w:t>MLT</w:t>
+      </w:r>
+    </w:p>
+    <w:p>
+      <w:pPr>
+        <w:pStyle w:val="ListParagraph"/>
+        <w:numPr>
+          <w:ilvl w:val="0"/>
+          <w:numId w:val="1"/>
+        </w:numPr>
+        <w:rPr>
+          <w:b/>
+        </w:rPr>
+      </w:pPr>
+      <w:r>
+        <w:rPr>
+          <w:b/>
+        </w:rPr>
+        <w:t>TeaMp0isoN</w:t>
+      </w:r>
     </w:p>
     <w:sectPr>
       <w:pgSz w:w="12240" w:h="15840"/>
@@ -1133,6 +1139,7 @@
     <w:lsdException w:name="HTML Sample" w:semiHidden="1" w:unhideWhenUsed="1"/>
     <w:lsdException w:name="HTML Typewriter" w:semiHidden="1" w:unhideWhenUsed="1"/>
     <w:lsdException w:name="HTML Variable" w:semiHidden="1" w:unhideWhenUsed="1"/>
+    <w:lsdException w:name="Normal Table" w:semiHidden="1" w:unhideWhenUsed="1"/>
     <w:lsdException w:name="annotation subject" w:semiHidden="1" w:unhideWhenUsed="1"/>
     <w:lsdException w:name="No List" w:semiHidden="1" w:unhideWhenUsed="1"/>
     <w:lsdException w:name="Outline List 1" w:semiHidden="1" w:unhideWhenUsed="1"/>
@@ -1179,8 +1186,10 @@
     <w:lsdException w:name="Table Subtle 2" w:semiHidden="1" w:unhideWhenUsed="1"/>
     <w:lsdException w:name="Table Web 1" w:semiHidden="1" w:unhideWhenUsed="1"/>
     <w:lsdException w:name="Table Web 2" w:semiHidden="1" w:unhideWhenUsed="1"/>
+    <w:lsdException w:name="Table Web 3" w:semiHidden="1" w:unhideWhenUsed="1"/>
     <w:lsdException w:name="Balloon Text" w:semiHidden="1" w:unhideWhenUsed="1"/>
     <w:lsdException w:name="Table Grid" w:uiPriority="39"/>
+    <w:lsdException w:name="Table Theme" w:semiHidden="1" w:unhideWhenUsed="1"/>
     <w:lsdException w:name="Placeholder Text" w:semiHidden="1"/>
     <w:lsdException w:name="No Spacing" w:uiPriority="1" w:qFormat="1"/>
     <w:lsdException w:name="Light Shading" w:uiPriority="60"/>

</xml_diff>